<commit_message>
Update Andy_Clayton_Happy Hour - 18-04-2024 copy.docx
</commit_message>
<xml_diff>
--- a/Andy_Clayton_Happy Hour - 18-04-2024 copy.docx
+++ b/Andy_Clayton_Happy Hour - 18-04-2024 copy.docx
@@ -1,6 +1,6 @@
 
 <file path=word/document.xml><?xml version="1.0" encoding="utf-8"?>
-<w:document xmlns:wpc="http://schemas.microsoft.com/office/word/2010/wordprocessingCanvas" xmlns:cx="http://schemas.microsoft.com/office/drawing/2014/chartex" xmlns:cx1="http://schemas.microsoft.com/office/drawing/2015/9/8/chartex" xmlns:cx2="http://schemas.microsoft.com/office/drawing/2015/10/21/chartex" xmlns:cx3="http://schemas.microsoft.com/office/drawing/2016/5/9/chartex" xmlns:cx4="http://schemas.microsoft.com/office/drawing/2016/5/10/chartex" xmlns:cx5="http://schemas.microsoft.com/office/drawing/2016/5/11/chartex" xmlns:cx6="http://schemas.microsoft.com/office/drawing/2016/5/12/chartex" xmlns:cx7="http://schemas.microsoft.com/office/drawing/2016/5/13/chartex" xmlns:cx8="http://schemas.microsoft.com/office/drawing/2016/5/14/chartex" xmlns:mc="http://schemas.openxmlformats.org/markup-compatibility/2006" xmlns:aink="http://schemas.microsoft.com/office/drawing/2016/ink" xmlns:am3d="http://schemas.microsoft.com/office/drawing/2017/model3d" xmlns:o="urn:schemas-microsoft-com:office:office" xmlns:oel="http://schemas.microsoft.com/office/2019/extlst" xmlns:r="http://schemas.openxmlformats.org/officeDocument/2006/relationships" xmlns:m="http://schemas.openxmlformats.org/officeDocument/2006/math" xmlns:v="urn:schemas-microsoft-com:vml" xmlns:wp14="http://schemas.microsoft.com/office/word/2010/wordprocessingDrawing" xmlns:wp="http://schemas.openxmlformats.org/drawingml/2006/wordprocessingDrawing" xmlns:w10="urn:schemas-microsoft-com:office:word" xmlns:w="http://schemas.openxmlformats.org/wordprocessingml/2006/main" xmlns:w14="http://schemas.microsoft.com/office/word/2010/wordml" xmlns:w15="http://schemas.microsoft.com/office/word/2012/wordml" xmlns:w16cex="http://schemas.microsoft.com/office/word/2018/wordml/cex" xmlns:w16cid="http://schemas.microsoft.com/office/word/2016/wordml/cid" xmlns:w16="http://schemas.microsoft.com/office/word/2018/wordml" xmlns:w16sdtdh="http://schemas.microsoft.com/office/word/2020/wordml/sdtdatahash" xmlns:w16se="http://schemas.microsoft.com/office/word/2015/wordml/symex" xmlns:wpg="http://schemas.microsoft.com/office/word/2010/wordprocessingGroup" xmlns:wpi="http://schemas.microsoft.com/office/word/2010/wordprocessingInk" xmlns:wne="http://schemas.microsoft.com/office/word/2006/wordml" xmlns:wps="http://schemas.microsoft.com/office/word/2010/wordprocessingShape" mc:Ignorable="w14 w15 w16se w16cid w16 w16cex w16sdtdh wp14">
+<w:document xmlns:wpc="http://schemas.microsoft.com/office/word/2010/wordprocessingCanvas" xmlns:cx="http://schemas.microsoft.com/office/drawing/2014/chartex" xmlns:cx1="http://schemas.microsoft.com/office/drawing/2015/9/8/chartex" xmlns:cx2="http://schemas.microsoft.com/office/drawing/2015/10/21/chartex" xmlns:cx3="http://schemas.microsoft.com/office/drawing/2016/5/9/chartex" xmlns:cx4="http://schemas.microsoft.com/office/drawing/2016/5/10/chartex" xmlns:cx5="http://schemas.microsoft.com/office/drawing/2016/5/11/chartex" xmlns:cx6="http://schemas.microsoft.com/office/drawing/2016/5/12/chartex" xmlns:cx7="http://schemas.microsoft.com/office/drawing/2016/5/13/chartex" xmlns:cx8="http://schemas.microsoft.com/office/drawing/2016/5/14/chartex" xmlns:mc="http://schemas.openxmlformats.org/markup-compatibility/2006" xmlns:aink="http://schemas.microsoft.com/office/drawing/2016/ink" xmlns:am3d="http://schemas.microsoft.com/office/drawing/2017/model3d" xmlns:o="urn:schemas-microsoft-com:office:office" xmlns:oel="http://schemas.microsoft.com/office/2019/extlst" xmlns:r="http://schemas.openxmlformats.org/officeDocument/2006/relationships" xmlns:m="http://schemas.openxmlformats.org/officeDocument/2006/math" xmlns:v="urn:schemas-microsoft-com:vml" xmlns:wp14="http://schemas.microsoft.com/office/word/2010/wordprocessingDrawing" xmlns:wp="http://schemas.openxmlformats.org/drawingml/2006/wordprocessingDrawing" xmlns:w10="urn:schemas-microsoft-com:office:word" xmlns:w="http://schemas.openxmlformats.org/wordprocessingml/2006/main" xmlns:w14="http://schemas.microsoft.com/office/word/2010/wordml" xmlns:w15="http://schemas.microsoft.com/office/word/2012/wordml" xmlns:w16cex="http://schemas.microsoft.com/office/word/2018/wordml/cex" xmlns:w16cid="http://schemas.microsoft.com/office/word/2016/wordml/cid" xmlns:w16="http://schemas.microsoft.com/office/word/2018/wordml" xmlns:w16du="http://schemas.microsoft.com/office/word/2023/wordml/word16du" xmlns:w16sdtdh="http://schemas.microsoft.com/office/word/2020/wordml/sdtdatahash" xmlns:w16se="http://schemas.microsoft.com/office/word/2015/wordml/symex" xmlns:wpg="http://schemas.microsoft.com/office/word/2010/wordprocessingGroup" xmlns:wpi="http://schemas.microsoft.com/office/word/2010/wordprocessingInk" xmlns:wne="http://schemas.microsoft.com/office/word/2006/wordml" xmlns:wps="http://schemas.microsoft.com/office/word/2010/wordprocessingShape" mc:Ignorable="w14 w15 w16se w16cid w16 w16cex w16sdtdh w16du wp14">
   <w:body>
     <w:p>
       <w:pPr>
@@ -16,6 +16,14 @@
       <w:tblPr>
         <w:tblStyle w:val="TableGrid"/>
         <w:tblW w:w="0" w:type="auto"/>
+        <w:tblBorders>
+          <w:top w:val="none" w:sz="0" w:space="0" w:color="auto"/>
+          <w:left w:val="none" w:sz="0" w:space="0" w:color="auto"/>
+          <w:bottom w:val="none" w:sz="0" w:space="0" w:color="auto"/>
+          <w:right w:val="none" w:sz="0" w:space="0" w:color="auto"/>
+          <w:insideH w:val="none" w:sz="0" w:space="0" w:color="auto"/>
+          <w:insideV w:val="none" w:sz="0" w:space="0" w:color="auto"/>
+        </w:tblBorders>
         <w:tblLook w:val="04A0" w:firstRow="1" w:lastRow="0" w:firstColumn="1" w:lastColumn="0" w:noHBand="0" w:noVBand="1"/>
       </w:tblPr>
       <w:tblGrid>
@@ -162,7 +170,7 @@
                 <w:szCs w:val="36"/>
               </w:rPr>
               <w:drawing>
-                <wp:inline distT="0" distB="0" distL="0" distR="0" wp14:anchorId="4BABE26B" wp14:editId="13CF0EDD">
+                <wp:inline distT="0" distB="0" distL="0" distR="0" wp14:anchorId="4BABE26B" wp14:editId="48F9205A">
                   <wp:extent cx="2267690" cy="2267690"/>
                   <wp:effectExtent l="0" t="0" r="5715" b="5715"/>
                   <wp:docPr id="1571978403" name="Picture 1" descr="A person with a beard and mustache&#10;&#10;Description automatically generated"/>
@@ -298,13 +306,7 @@
               <w:rPr>
                 <w:rFonts w:ascii="Trebuchet MS" w:hAnsi="Trebuchet MS"/>
               </w:rPr>
-              <w:t>His</w:t>
-            </w:r>
-            <w:r>
-              <w:rPr>
-                <w:rFonts w:ascii="Trebuchet MS" w:hAnsi="Trebuchet MS"/>
-              </w:rPr>
-              <w:t xml:space="preserve"> journey in the design world began over two decades ago as a Graphic/Web Designer at </w:t>
+              <w:t xml:space="preserve">His journey in the design world began over two decades ago as a Graphic/Web Designer at </w:t>
             </w:r>
             <w:hyperlink r:id="rId6" w:history="1">
               <w:r>
@@ -583,7 +585,7 @@
 </file>
 
 <file path=word/styles.xml><?xml version="1.0" encoding="utf-8"?>
-<w:styles xmlns:mc="http://schemas.openxmlformats.org/markup-compatibility/2006" xmlns:r="http://schemas.openxmlformats.org/officeDocument/2006/relationships" xmlns:w="http://schemas.openxmlformats.org/wordprocessingml/2006/main" xmlns:w14="http://schemas.microsoft.com/office/word/2010/wordml" xmlns:w15="http://schemas.microsoft.com/office/word/2012/wordml" xmlns:w16cex="http://schemas.microsoft.com/office/word/2018/wordml/cex" xmlns:w16cid="http://schemas.microsoft.com/office/word/2016/wordml/cid" xmlns:w16="http://schemas.microsoft.com/office/word/2018/wordml" xmlns:w16sdtdh="http://schemas.microsoft.com/office/word/2020/wordml/sdtdatahash" xmlns:w16se="http://schemas.microsoft.com/office/word/2015/wordml/symex" mc:Ignorable="w14 w15 w16se w16cid w16 w16cex w16sdtdh">
+<w:styles xmlns:mc="http://schemas.openxmlformats.org/markup-compatibility/2006" xmlns:r="http://schemas.openxmlformats.org/officeDocument/2006/relationships" xmlns:w="http://schemas.openxmlformats.org/wordprocessingml/2006/main" xmlns:w14="http://schemas.microsoft.com/office/word/2010/wordml" xmlns:w15="http://schemas.microsoft.com/office/word/2012/wordml" xmlns:w16cex="http://schemas.microsoft.com/office/word/2018/wordml/cex" xmlns:w16cid="http://schemas.microsoft.com/office/word/2016/wordml/cid" xmlns:w16="http://schemas.microsoft.com/office/word/2018/wordml" xmlns:w16du="http://schemas.microsoft.com/office/word/2023/wordml/word16du" xmlns:w16sdtdh="http://schemas.microsoft.com/office/word/2020/wordml/sdtdatahash" xmlns:w16se="http://schemas.microsoft.com/office/word/2015/wordml/symex" mc:Ignorable="w14 w15 w16se w16cid w16 w16cex w16sdtdh w16du">
   <w:docDefaults>
     <w:rPrDefault>
       <w:rPr>

</xml_diff>